<commit_message>
fixed git links and remade zip
</commit_message>
<xml_diff>
--- a/Mod2CTOpt1/Mod2CritThinkingOpt1 Fritz.docx
+++ b/Mod2CTOpt1/Mod2CritThinkingOpt1 Fritz.docx
@@ -333,6 +333,7 @@
       <w:r>
         <w:rPr>
           <w:rFonts w:ascii="Times New Roman" w:hAnsi="Times New Roman" w:cs="Times New Roman"/>
+          <w:noProof/>
           <w:sz w:val="24"/>
           <w:szCs w:val="24"/>
         </w:rPr>
@@ -403,6 +404,7 @@
       <w:r>
         <w:rPr>
           <w:rFonts w:ascii="Times New Roman" w:hAnsi="Times New Roman" w:cs="Times New Roman"/>
+          <w:noProof/>
           <w:sz w:val="24"/>
           <w:szCs w:val="24"/>
         </w:rPr>
@@ -471,6 +473,7 @@
       <w:r>
         <w:rPr>
           <w:rFonts w:ascii="Times New Roman" w:hAnsi="Times New Roman" w:cs="Times New Roman"/>
+          <w:noProof/>
           <w:sz w:val="24"/>
           <w:szCs w:val="24"/>
         </w:rPr>
@@ -538,6 +541,7 @@
       <w:r>
         <w:rPr>
           <w:rFonts w:ascii="Times New Roman" w:hAnsi="Times New Roman" w:cs="Times New Roman"/>
+          <w:noProof/>
           <w:sz w:val="24"/>
           <w:szCs w:val="24"/>
         </w:rPr>
@@ -608,6 +612,7 @@
       <w:r>
         <w:rPr>
           <w:rFonts w:ascii="Times New Roman" w:hAnsi="Times New Roman" w:cs="Times New Roman"/>
+          <w:noProof/>
           <w:sz w:val="24"/>
           <w:szCs w:val="24"/>
         </w:rPr>
@@ -677,6 +682,7 @@
       <w:r>
         <w:rPr>
           <w:rFonts w:ascii="Times New Roman" w:hAnsi="Times New Roman" w:cs="Times New Roman"/>
+          <w:noProof/>
           <w:sz w:val="24"/>
           <w:szCs w:val="24"/>
         </w:rPr>
@@ -755,15 +761,18 @@
             <w:sz w:val="24"/>
             <w:szCs w:val="24"/>
           </w:rPr>
-          <w:t>https://github.com/gfritzcsu/Programming2/tree/main/Mod1CTOpt</w:t>
+          <w:t>https://github.com/gfritzcsu/Programming2/tree/main/Mod2CTOpt</w:t>
         </w:r>
         <w:r>
           <w:rPr>
             <w:rStyle w:val="Hyperlink"/>
           </w:rPr>
-          <w:t>2</w:t>
+          <w:t>1</w:t>
         </w:r>
       </w:hyperlink>
+      <w:r>
+        <w:t xml:space="preserve"> </w:t>
+      </w:r>
       <w:r>
         <w:t xml:space="preserve"> </w:t>
       </w:r>
@@ -793,15 +802,17 @@
             <w:sz w:val="24"/>
             <w:szCs w:val="24"/>
           </w:rPr>
-          <w:t>https://github.com/gfritzcsu/Programming2/commits/main/Mod1CTOpt</w:t>
-        </w:r>
-        <w:r>
-          <w:rPr>
-            <w:rStyle w:val="Hyperlink"/>
-          </w:rPr>
-          <w:t>2</w:t>
+          <w:t>https://github.com/gfritzcsu/Programming2/commits/main/Mod2CTOpt1</w:t>
         </w:r>
       </w:hyperlink>
+      <w:r>
+        <w:rPr>
+          <w:rFonts w:ascii="Times New Roman" w:hAnsi="Times New Roman" w:cs="Times New Roman"/>
+          <w:sz w:val="24"/>
+          <w:szCs w:val="24"/>
+        </w:rPr>
+        <w:t xml:space="preserve"> </w:t>
+      </w:r>
       <w:r>
         <w:t xml:space="preserve"> </w:t>
       </w:r>
@@ -5201,6 +5212,18 @@
       <w:contextualSpacing/>
     </w:pPr>
   </w:style>
+  <w:style w:type="character" w:styleId="FollowedHyperlink">
+    <w:name w:val="FollowedHyperlink"/>
+    <w:basedOn w:val="DefaultParagraphFont"/>
+    <w:uiPriority w:val="99"/>
+    <w:semiHidden/>
+    <w:unhideWhenUsed/>
+    <w:rsid w:val="00526C9D"/>
+    <w:rPr>
+      <w:color w:val="954F72" w:themeColor="followedHyperlink"/>
+      <w:u w:val="single"/>
+    </w:rPr>
+  </w:style>
 </w:styles>
 </file>
 

</xml_diff>